<commit_message>
Debbie Walker | Wk 1 Activity: Problem Solving & Critical Thinking 2
Finished Problem 1
</commit_message>
<xml_diff>
--- a/WalkerDebbie_Wk1Actvty-PrblmSlvngCrtclThnkng1.docx
+++ b/WalkerDebbie_Wk1Actvty-PrblmSlvngCrtclThnkng1.docx
@@ -591,45 +591,30 @@
       <w:r>
         <w:rPr>
           <w:rFonts w:asciiTheme="majorHAnsi" w:hAnsiTheme="majorHAnsi"/>
-          <w:b/>
-        </w:rPr>
-        <w:t>Concept 3</w:t>
-      </w:r>
-      <w:r>
-        <w:rPr>
-          <w:rFonts w:asciiTheme="majorHAnsi" w:hAnsiTheme="majorHAnsi"/>
-          <w:b/>
-        </w:rPr>
-        <w:t>:</w:t>
-      </w:r>
-    </w:p>
-    <w:p>
-      <w:pPr>
-        <w:rPr>
-          <w:rFonts w:asciiTheme="majorHAnsi" w:hAnsiTheme="majorHAnsi"/>
-        </w:rPr>
-      </w:pPr>
-      <w:r>
-        <w:rPr>
-          <w:rFonts w:asciiTheme="majorHAnsi" w:hAnsiTheme="majorHAnsi"/>
-        </w:rPr>
-        <w:t xml:space="preserve">Step 1. Man to </w:t>
-      </w:r>
-    </w:p>
-    <w:p>
-      <w:pPr>
-        <w:rPr>
-          <w:rFonts w:asciiTheme="majorHAnsi" w:hAnsiTheme="majorHAnsi"/>
-        </w:rPr>
-      </w:pPr>
+        </w:rPr>
+        <w:t xml:space="preserve">Both concepts are viable, however there is less risk for the animals in Concept 2. </w:t>
+      </w:r>
+    </w:p>
+    <w:p>
+      <w:pPr>
+        <w:rPr>
+          <w:rFonts w:asciiTheme="majorHAnsi" w:hAnsiTheme="majorHAnsi"/>
+        </w:rPr>
+      </w:pPr>
+    </w:p>
+    <w:p>
+      <w:pPr>
+        <w:rPr>
+          <w:rFonts w:asciiTheme="majorHAnsi" w:hAnsiTheme="majorHAnsi"/>
+        </w:rPr>
+      </w:pPr>
+      <w:bookmarkStart w:id="0" w:name="_GoBack"/>
+      <w:bookmarkEnd w:id="0"/>
     </w:p>
     <w:sectPr>
       <w:headerReference w:type="even" r:id="rId8"/>
       <w:headerReference w:type="default" r:id="rId9"/>
       <w:footerReference w:type="even" r:id="rId10"/>
-      <w:footerReference w:type="default" r:id="rId11"/>
-      <w:headerReference w:type="first" r:id="rId12"/>
-      <w:footerReference w:type="first" r:id="rId13"/>
       <w:pgSz w:w="12240" w:h="15840"/>
       <w:pgMar w:top="1440" w:right="1800" w:bottom="1440" w:left="1800" w:header="720" w:footer="720" w:gutter="0"/>
       <w:cols w:space="720"/>
@@ -787,26 +772,6 @@
       </w:tc>
     </w:tr>
   </w:tbl>
-  <w:p>
-    <w:pPr>
-      <w:pStyle w:val="Footer"/>
-    </w:pPr>
-  </w:p>
-</w:ftr>
-</file>
-
-<file path=word/footer2.xml><?xml version="1.0" encoding="utf-8"?>
-<w:ftr xmlns:wpc="http://schemas.microsoft.com/office/word/2010/wordprocessingCanvas" xmlns:mo="http://schemas.microsoft.com/office/mac/office/2008/main" xmlns:mc="http://schemas.openxmlformats.org/markup-compatibility/2006" xmlns:mv="urn:schemas-microsoft-com:mac:vml" xmlns:o="urn:schemas-microsoft-com:office:office" xmlns:r="http://schemas.openxmlformats.org/officeDocument/2006/relationships" xmlns:m="http://schemas.openxmlformats.org/officeDocument/2006/math" xmlns:v="urn:schemas-microsoft-com:vml" xmlns:wp14="http://schemas.microsoft.com/office/word/2010/wordprocessingDrawing" xmlns:wp="http://schemas.openxmlformats.org/drawingml/2006/wordprocessingDrawing" xmlns:w10="urn:schemas-microsoft-com:office:word" xmlns:w="http://schemas.openxmlformats.org/wordprocessingml/2006/main" xmlns:w14="http://schemas.microsoft.com/office/word/2010/wordml" xmlns:wpg="http://schemas.microsoft.com/office/word/2010/wordprocessingGroup" xmlns:wpi="http://schemas.microsoft.com/office/word/2010/wordprocessingInk" xmlns:wne="http://schemas.microsoft.com/office/word/2006/wordml" xmlns:wps="http://schemas.microsoft.com/office/word/2010/wordprocessingShape" mc:Ignorable="w14 wp14">
-  <w:p>
-    <w:pPr>
-      <w:pStyle w:val="Footer"/>
-    </w:pPr>
-  </w:p>
-</w:ftr>
-</file>
-
-<file path=word/footer3.xml><?xml version="1.0" encoding="utf-8"?>
-<w:ftr xmlns:wpc="http://schemas.microsoft.com/office/word/2010/wordprocessingCanvas" xmlns:mo="http://schemas.microsoft.com/office/mac/office/2008/main" xmlns:mc="http://schemas.openxmlformats.org/markup-compatibility/2006" xmlns:mv="urn:schemas-microsoft-com:mac:vml" xmlns:o="urn:schemas-microsoft-com:office:office" xmlns:r="http://schemas.openxmlformats.org/officeDocument/2006/relationships" xmlns:m="http://schemas.openxmlformats.org/officeDocument/2006/math" xmlns:v="urn:schemas-microsoft-com:vml" xmlns:wp14="http://schemas.microsoft.com/office/word/2010/wordprocessingDrawing" xmlns:wp="http://schemas.openxmlformats.org/drawingml/2006/wordprocessingDrawing" xmlns:w10="urn:schemas-microsoft-com:office:word" xmlns:w="http://schemas.openxmlformats.org/wordprocessingml/2006/main" xmlns:w14="http://schemas.microsoft.com/office/word/2010/wordml" xmlns:wpg="http://schemas.microsoft.com/office/word/2010/wordprocessingGroup" xmlns:wpi="http://schemas.microsoft.com/office/word/2010/wordprocessingInk" xmlns:wne="http://schemas.microsoft.com/office/word/2006/wordml" xmlns:wps="http://schemas.microsoft.com/office/word/2010/wordprocessingShape" mc:Ignorable="w14 wp14">
   <w:p>
     <w:pPr>
       <w:pStyle w:val="Footer"/>
@@ -979,7 +944,6 @@
         <w:rFonts w:asciiTheme="majorHAnsi" w:hAnsiTheme="majorHAnsi"/>
       </w:rPr>
     </w:pPr>
-    <w:bookmarkStart w:id="0" w:name="_GoBack"/>
     <w:r>
       <w:rPr>
         <w:rFonts w:asciiTheme="majorHAnsi" w:hAnsiTheme="majorHAnsi"/>
@@ -1000,17 +964,6 @@
       </w:rPr>
       <w:t xml:space="preserve"> 1 Activity: Problem Solving &amp; Critical Thinking</w:t>
     </w:r>
-  </w:p>
-  <w:bookmarkEnd w:id="0"/>
-</w:hdr>
-</file>
-
-<file path=word/header3.xml><?xml version="1.0" encoding="utf-8"?>
-<w:hdr xmlns:wpc="http://schemas.microsoft.com/office/word/2010/wordprocessingCanvas" xmlns:mo="http://schemas.microsoft.com/office/mac/office/2008/main" xmlns:mc="http://schemas.openxmlformats.org/markup-compatibility/2006" xmlns:mv="urn:schemas-microsoft-com:mac:vml" xmlns:o="urn:schemas-microsoft-com:office:office" xmlns:r="http://schemas.openxmlformats.org/officeDocument/2006/relationships" xmlns:m="http://schemas.openxmlformats.org/officeDocument/2006/math" xmlns:v="urn:schemas-microsoft-com:vml" xmlns:wp14="http://schemas.microsoft.com/office/word/2010/wordprocessingDrawing" xmlns:wp="http://schemas.openxmlformats.org/drawingml/2006/wordprocessingDrawing" xmlns:w10="urn:schemas-microsoft-com:office:word" xmlns:w="http://schemas.openxmlformats.org/wordprocessingml/2006/main" xmlns:w14="http://schemas.microsoft.com/office/word/2010/wordml" xmlns:wpg="http://schemas.microsoft.com/office/word/2010/wordprocessingGroup" xmlns:wpi="http://schemas.microsoft.com/office/word/2010/wordprocessingInk" xmlns:wne="http://schemas.microsoft.com/office/word/2006/wordml" xmlns:wps="http://schemas.microsoft.com/office/word/2010/wordprocessingShape" mc:Ignorable="w14 wp14">
-  <w:p>
-    <w:pPr>
-      <w:pStyle w:val="Header"/>
-    </w:pPr>
   </w:p>
 </w:hdr>
 </file>
@@ -2312,7 +2265,7 @@
 </file>
 
 <file path=customXml/itemProps1.xml><?xml version="1.0" encoding="utf-8"?>
-<ds:datastoreItem xmlns:ds="http://schemas.openxmlformats.org/officeDocument/2006/customXml" ds:itemID="{EE3E5F10-9ECD-A74E-A5C0-CBB67F43102F}">
+<ds:datastoreItem xmlns:ds="http://schemas.openxmlformats.org/officeDocument/2006/customXml" ds:itemID="{4AB4E51E-44DC-0742-AC34-20BF94871C92}">
   <ds:schemaRefs>
     <ds:schemaRef ds:uri="http://schemas.openxmlformats.org/officeDocument/2006/bibliography"/>
   </ds:schemaRefs>

</xml_diff>